<commit_message>
updated at 0602 16:43
</commit_message>
<xml_diff>
--- a/thinking_and_digest(思考与摘要).docx
+++ b/thinking_and_digest(思考与摘要).docx
@@ -28,7 +28,7 @@
     <w:p>
       <w:pPr>
         <w:rPr>
-          <w:rFonts w:ascii="Arial" w:hAnsi="Arial" w:cs="Arial" w:hint="eastAsia"/>
+          <w:rFonts w:ascii="Arial" w:hAnsi="Arial" w:cs="Arial"/>
           <w:color w:val="191919"/>
           <w:shd w:val="clear" w:color="auto" w:fill="FFFFFF"/>
         </w:rPr>
@@ -61,7 +61,7 @@
     <w:p>
       <w:pPr>
         <w:rPr>
-          <w:rFonts w:ascii="Arial" w:hAnsi="Arial" w:cs="Arial" w:hint="eastAsia"/>
+          <w:rFonts w:ascii="Arial" w:hAnsi="Arial" w:cs="Arial"/>
           <w:color w:val="191919"/>
           <w:shd w:val="clear" w:color="auto" w:fill="FFFFFF"/>
         </w:rPr>
@@ -102,7 +102,7 @@
     <w:p>
       <w:pPr>
         <w:rPr>
-          <w:rFonts w:ascii="Arial" w:hAnsi="Arial" w:cs="Arial" w:hint="eastAsia"/>
+          <w:rFonts w:ascii="Arial" w:hAnsi="Arial" w:cs="Arial"/>
           <w:color w:val="191919"/>
           <w:shd w:val="clear" w:color="auto" w:fill="FFFFFF"/>
         </w:rPr>
@@ -253,6 +253,23 @@
           <w:shd w:val="clear" w:color="auto" w:fill="FFFFFF"/>
         </w:rPr>
       </w:pPr>
+    </w:p>
+    <w:p>
+      <w:pPr>
+        <w:rPr>
+          <w:rFonts w:ascii="Arial" w:hAnsi="Arial" w:cs="Arial"/>
+          <w:color w:val="191919"/>
+          <w:shd w:val="clear" w:color="auto" w:fill="FFFFFF"/>
+        </w:rPr>
+      </w:pPr>
+      <w:r>
+        <w:rPr>
+          <w:rFonts w:ascii="Arial" w:hAnsi="Arial" w:cs="Arial"/>
+          <w:color w:val="191919"/>
+          <w:shd w:val="clear" w:color="auto" w:fill="FFFFFF"/>
+        </w:rPr>
+        <w:t xml:space="preserve">1.  </w:t>
+      </w:r>
       <w:r>
         <w:rPr>
           <w:rFonts w:ascii="Arial" w:hAnsi="Arial" w:cs="Arial"/>
@@ -945,8 +962,104 @@
           <w:shd w:val="clear" w:color="auto" w:fill="FFFFFF"/>
         </w:rPr>
       </w:pPr>
-      <w:bookmarkStart w:id="0" w:name="_GoBack"/>
-      <w:bookmarkEnd w:id="0"/>
+      <w:r>
+        <w:rPr>
+          <w:rFonts w:ascii="Arial" w:hAnsi="Arial" w:cs="Arial"/>
+          <w:color w:val="191919"/>
+          <w:shd w:val="clear" w:color="auto" w:fill="FFFFFF"/>
+        </w:rPr>
+        <w:tab/>
+      </w:r>
+    </w:p>
+    <w:p>
+      <w:pPr>
+        <w:rPr>
+          <w:rFonts w:ascii="Arial" w:hAnsi="Arial" w:cs="Arial" w:hint="eastAsia"/>
+          <w:color w:val="191919"/>
+          <w:shd w:val="clear" w:color="auto" w:fill="FFFFFF"/>
+        </w:rPr>
+      </w:pPr>
+      <w:r>
+        <w:rPr>
+          <w:rFonts w:ascii="Arial" w:hAnsi="Arial" w:cs="Arial"/>
+          <w:color w:val="191919"/>
+          <w:shd w:val="clear" w:color="auto" w:fill="FFFFFF"/>
+        </w:rPr>
+        <w:tab/>
+      </w:r>
+      <w:r>
+        <w:rPr>
+          <w:rFonts w:ascii="Arial" w:hAnsi="Arial" w:cs="Arial"/>
+          <w:color w:val="191919"/>
+          <w:shd w:val="clear" w:color="auto" w:fill="FFFFFF"/>
+        </w:rPr>
+        <w:t>顾客要好吃的</w:t>
+      </w:r>
+      <w:r>
+        <w:rPr>
+          <w:rFonts w:ascii="Arial" w:hAnsi="Arial" w:cs="Arial" w:hint="eastAsia"/>
+          <w:color w:val="191919"/>
+          <w:shd w:val="clear" w:color="auto" w:fill="FFFFFF"/>
+        </w:rPr>
+        <w:t>，</w:t>
+      </w:r>
+      <w:r>
+        <w:rPr>
+          <w:rFonts w:ascii="Arial" w:hAnsi="Arial" w:cs="Arial"/>
+          <w:color w:val="191919"/>
+          <w:shd w:val="clear" w:color="auto" w:fill="FFFFFF"/>
+        </w:rPr>
+        <w:t>又懒</w:t>
+      </w:r>
+      <w:r>
+        <w:rPr>
+          <w:rFonts w:ascii="Arial" w:hAnsi="Arial" w:cs="Arial" w:hint="eastAsia"/>
+          <w:color w:val="191919"/>
+          <w:shd w:val="clear" w:color="auto" w:fill="FFFFFF"/>
+        </w:rPr>
+        <w:t>，</w:t>
+      </w:r>
+      <w:r>
+        <w:rPr>
+          <w:rFonts w:ascii="Arial" w:hAnsi="Arial" w:cs="Arial"/>
+          <w:color w:val="191919"/>
+          <w:shd w:val="clear" w:color="auto" w:fill="FFFFFF"/>
+        </w:rPr>
+        <w:t>那么我们就是那个跑腿的</w:t>
+      </w:r>
+      <w:r>
+        <w:rPr>
+          <w:rFonts w:ascii="Arial" w:hAnsi="Arial" w:cs="Arial" w:hint="eastAsia"/>
+          <w:color w:val="191919"/>
+          <w:shd w:val="clear" w:color="auto" w:fill="FFFFFF"/>
+        </w:rPr>
+        <w:t>：</w:t>
+      </w:r>
+      <w:r>
+        <w:rPr>
+          <w:rFonts w:ascii="Arial" w:hAnsi="Arial" w:cs="Arial" w:hint="eastAsia"/>
+          <w:color w:val="191919"/>
+          <w:shd w:val="clear" w:color="auto" w:fill="FFFFFF"/>
+        </w:rPr>
+        <w:t xml:space="preserve"> </w:t>
+      </w:r>
+      <w:r>
+        <w:rPr>
+          <w:rFonts w:ascii="Arial" w:hAnsi="Arial" w:cs="Arial" w:hint="eastAsia"/>
+          <w:color w:val="191919"/>
+          <w:shd w:val="clear" w:color="auto" w:fill="FFFFFF"/>
+        </w:rPr>
+        <w:t>又帮忙找吃的，又帮忙寄到客户手中</w:t>
+      </w:r>
+    </w:p>
+    <w:p>
+      <w:pPr>
+        <w:rPr>
+          <w:rFonts w:ascii="Arial" w:hAnsi="Arial" w:cs="Arial"/>
+          <w:color w:val="191919"/>
+          <w:shd w:val="clear" w:color="auto" w:fill="FFFFFF"/>
+        </w:rPr>
+      </w:pPr>
     </w:p>
     <w:p>
       <w:pPr>
@@ -981,7 +1094,6 @@
           <w:color w:val="191919"/>
           <w:shd w:val="clear" w:color="auto" w:fill="FFFFFF"/>
         </w:rPr>
-        <w:lastRenderedPageBreak/>
         <w:t>孙伟认为，资本市场的冷却，会让行业参与者深度思考</w:t>
       </w:r>
       <w:r>
@@ -1433,18 +1545,34 @@
     <w:p>
       <w:pPr>
         <w:rPr>
+          <w:rFonts w:ascii="Microsoft YaHei" w:hAnsi="Microsoft YaHei" w:cs="Microsoft YaHei"/>
+          <w:color w:val="191919"/>
+          <w:shd w:val="clear" w:color="auto" w:fill="FFFFFF"/>
+        </w:rPr>
+      </w:pPr>
+      <w:r>
+        <w:rPr>
+          <w:rFonts w:ascii="Microsoft YaHei" w:hAnsi="Microsoft YaHei" w:cs="Microsoft YaHei"/>
+          <w:color w:val="191919"/>
+          <w:shd w:val="clear" w:color="auto" w:fill="FFFFFF"/>
+        </w:rPr>
+        <w:t>用户担忧什么</w:t>
+      </w:r>
+      <w:r>
+        <w:rPr>
           <w:rFonts w:ascii="Microsoft YaHei" w:hAnsi="Microsoft YaHei" w:cs="Microsoft YaHei" w:hint="eastAsia"/>
           <w:color w:val="191919"/>
           <w:shd w:val="clear" w:color="auto" w:fill="FFFFFF"/>
         </w:rPr>
-      </w:pPr>
+        <w:t>，</w:t>
+      </w:r>
       <w:r>
         <w:rPr>
           <w:rFonts w:ascii="Microsoft YaHei" w:hAnsi="Microsoft YaHei" w:cs="Microsoft YaHei"/>
           <w:color w:val="191919"/>
           <w:shd w:val="clear" w:color="auto" w:fill="FFFFFF"/>
         </w:rPr>
-        <w:t>用户担忧什么</w:t>
+        <w:t>就去解决什么</w:t>
       </w:r>
       <w:r>
         <w:rPr>
@@ -1460,7 +1588,7 @@
           <w:color w:val="191919"/>
           <w:shd w:val="clear" w:color="auto" w:fill="FFFFFF"/>
         </w:rPr>
-        <w:t>就去解决什么</w:t>
+        <w:t>正真站在用户的角度考虑问题</w:t>
       </w:r>
       <w:r>
         <w:rPr>
@@ -1468,29 +1596,725 @@
           <w:color w:val="191919"/>
           <w:shd w:val="clear" w:color="auto" w:fill="FFFFFF"/>
         </w:rPr>
+        <w:t>，解决问题</w:t>
+      </w:r>
+    </w:p>
+    <w:p>
+      <w:pPr>
+        <w:rPr>
+          <w:rFonts w:ascii="Microsoft YaHei" w:hAnsi="Microsoft YaHei" w:cs="Microsoft YaHei"/>
+          <w:color w:val="191919"/>
+          <w:shd w:val="clear" w:color="auto" w:fill="FFFFFF"/>
+        </w:rPr>
+      </w:pPr>
+    </w:p>
+    <w:p>
+      <w:pPr>
+        <w:rPr>
+          <w:rFonts w:ascii="Microsoft YaHei" w:eastAsia="Microsoft YaHei" w:hAnsi="Microsoft YaHei" w:cs="Microsoft YaHei"/>
+          <w:color w:val="191919"/>
+          <w:shd w:val="clear" w:color="auto" w:fill="FFFFFF"/>
+        </w:rPr>
+      </w:pPr>
+      <w:r>
+        <w:rPr>
+          <w:rFonts w:ascii="Microsoft YaHei" w:eastAsia="Microsoft YaHei" w:hAnsi="Microsoft YaHei" w:cs="Microsoft YaHei"/>
+          <w:color w:val="191919"/>
+          <w:shd w:val="clear" w:color="auto" w:fill="FFFFFF"/>
+        </w:rPr>
+        <w:lastRenderedPageBreak/>
+        <w:t>Digest:</w:t>
+      </w:r>
+    </w:p>
+    <w:p>
+      <w:pPr>
+        <w:rPr>
+          <w:rFonts w:ascii="Microsoft YaHei" w:eastAsia="Microsoft YaHei" w:hAnsi="Microsoft YaHei" w:cs="Microsoft YaHei"/>
+          <w:i/>
+          <w:color w:val="191919"/>
+          <w:shd w:val="clear" w:color="auto" w:fill="FFFFFF"/>
+        </w:rPr>
+      </w:pPr>
+      <w:r>
+        <w:rPr>
+          <w:rFonts w:ascii="Arial" w:hAnsi="Arial" w:cs="Arial"/>
+          <w:i/>
+          <w:color w:val="191919"/>
+          <w:shd w:val="clear" w:color="auto" w:fill="FFFFFF"/>
+        </w:rPr>
+        <w:t>孙伟说，他享受公司从</w:t>
+      </w:r>
+      <w:r>
+        <w:rPr>
+          <w:rFonts w:ascii="Arial" w:hAnsi="Arial" w:cs="Arial"/>
+          <w:i/>
+          <w:color w:val="191919"/>
+          <w:shd w:val="clear" w:color="auto" w:fill="FFFFFF"/>
+        </w:rPr>
+        <w:t>0</w:t>
+      </w:r>
+      <w:r>
+        <w:rPr>
+          <w:rFonts w:ascii="Arial" w:hAnsi="Arial" w:cs="Arial"/>
+          <w:i/>
+          <w:color w:val="191919"/>
+          <w:shd w:val="clear" w:color="auto" w:fill="FFFFFF"/>
+        </w:rPr>
+        <w:t>到</w:t>
+      </w:r>
+      <w:r>
+        <w:rPr>
+          <w:rFonts w:ascii="Arial" w:hAnsi="Arial" w:cs="Arial"/>
+          <w:i/>
+          <w:color w:val="191919"/>
+          <w:shd w:val="clear" w:color="auto" w:fill="FFFFFF"/>
+        </w:rPr>
+        <w:t>1</w:t>
+      </w:r>
+      <w:r>
+        <w:rPr>
+          <w:rFonts w:ascii="Arial" w:hAnsi="Arial" w:cs="Arial"/>
+          <w:i/>
+          <w:color w:val="191919"/>
+          <w:shd w:val="clear" w:color="auto" w:fill="FFFFFF"/>
+        </w:rPr>
+        <w:t>、从</w:t>
+      </w:r>
+      <w:r>
+        <w:rPr>
+          <w:rFonts w:ascii="Arial" w:hAnsi="Arial" w:cs="Arial"/>
+          <w:i/>
+          <w:color w:val="191919"/>
+          <w:shd w:val="clear" w:color="auto" w:fill="FFFFFF"/>
+        </w:rPr>
+        <w:t>10</w:t>
+      </w:r>
+      <w:r>
+        <w:rPr>
+          <w:rFonts w:ascii="Arial" w:hAnsi="Arial" w:cs="Arial"/>
+          <w:i/>
+          <w:color w:val="191919"/>
+          <w:shd w:val="clear" w:color="auto" w:fill="FFFFFF"/>
+        </w:rPr>
+        <w:t>到</w:t>
+      </w:r>
+      <w:r>
+        <w:rPr>
+          <w:rFonts w:ascii="Arial" w:hAnsi="Arial" w:cs="Arial"/>
+          <w:i/>
+          <w:color w:val="191919"/>
+          <w:shd w:val="clear" w:color="auto" w:fill="FFFFFF"/>
+        </w:rPr>
+        <w:t>100</w:t>
+      </w:r>
+      <w:r>
+        <w:rPr>
+          <w:rFonts w:ascii="Arial" w:hAnsi="Arial" w:cs="Arial"/>
+          <w:i/>
+          <w:color w:val="191919"/>
+          <w:shd w:val="clear" w:color="auto" w:fill="FFFFFF"/>
+        </w:rPr>
+        <w:t>的成长过程。从香港中环视野开阔的顶级写字楼，到北京朝阳东大桥逼仄的</w:t>
+      </w:r>
+      <w:r>
+        <w:rPr>
+          <w:rFonts w:ascii="Arial" w:hAnsi="Arial" w:cs="Arial"/>
+          <w:i/>
+          <w:color w:val="191919"/>
+          <w:shd w:val="clear" w:color="auto" w:fill="FFFFFF"/>
+        </w:rPr>
+        <w:t>7</w:t>
+      </w:r>
+      <w:r>
+        <w:rPr>
+          <w:rFonts w:ascii="Arial" w:hAnsi="Arial" w:cs="Arial"/>
+          <w:i/>
+          <w:color w:val="191919"/>
+          <w:shd w:val="clear" w:color="auto" w:fill="FFFFFF"/>
+        </w:rPr>
+        <w:t>层小板楼，江湖之远，庙堂之高，孙伟和刘楠一样，争的是一定是灯火楼台上的输赢胜</w:t>
+      </w:r>
+      <w:r>
+        <w:rPr>
+          <w:rFonts w:ascii="Microsoft YaHei" w:eastAsia="Microsoft YaHei" w:hAnsi="Microsoft YaHei" w:cs="Microsoft YaHei" w:hint="eastAsia"/>
+          <w:i/>
+          <w:color w:val="191919"/>
+          <w:shd w:val="clear" w:color="auto" w:fill="FFFFFF"/>
+        </w:rPr>
+        <w:t>负</w:t>
+      </w:r>
+    </w:p>
+    <w:p>
+      <w:pPr>
+        <w:rPr>
+          <w:rFonts w:ascii="Microsoft YaHei" w:eastAsia="Microsoft YaHei" w:hAnsi="Microsoft YaHei" w:cs="Microsoft YaHei"/>
+          <w:color w:val="191919"/>
+          <w:shd w:val="clear" w:color="auto" w:fill="FFFFFF"/>
+        </w:rPr>
+      </w:pPr>
+    </w:p>
+    <w:p>
+      <w:pPr>
+        <w:rPr>
+          <w:rFonts w:ascii="Microsoft YaHei" w:eastAsia="Microsoft YaHei" w:hAnsi="Microsoft YaHei" w:cs="Microsoft YaHei"/>
+          <w:color w:val="191919"/>
+          <w:shd w:val="clear" w:color="auto" w:fill="FFFFFF"/>
+        </w:rPr>
+      </w:pPr>
+    </w:p>
+    <w:p>
+      <w:pPr>
+        <w:rPr>
+          <w:rFonts w:ascii="Microsoft YaHei" w:eastAsia="Microsoft YaHei" w:hAnsi="Microsoft YaHei" w:cs="Microsoft YaHei"/>
+          <w:color w:val="191919"/>
+          <w:shd w:val="clear" w:color="auto" w:fill="FFFFFF"/>
+        </w:rPr>
+      </w:pPr>
+      <w:r>
+        <w:rPr>
+          <w:rFonts w:ascii="Microsoft YaHei" w:eastAsia="Microsoft YaHei" w:hAnsi="Microsoft YaHei" w:cs="Microsoft YaHei"/>
+          <w:color w:val="191919"/>
+          <w:shd w:val="clear" w:color="auto" w:fill="FFFFFF"/>
+        </w:rPr>
+        <w:t>2. S</w:t>
+      </w:r>
+      <w:r>
+        <w:rPr>
+          <w:rFonts w:ascii="Microsoft YaHei" w:eastAsia="Microsoft YaHei" w:hAnsi="Microsoft YaHei" w:cs="Microsoft YaHei"/>
+          <w:color w:val="191919"/>
+          <w:shd w:val="clear" w:color="auto" w:fill="FFFFFF"/>
+        </w:rPr>
+        <w:t xml:space="preserve">ource from: </w:t>
+      </w:r>
+      <w:r>
+        <w:rPr>
+          <w:rFonts w:ascii="Microsoft YaHei" w:eastAsia="Microsoft YaHei" w:hAnsi="Microsoft YaHei" w:cs="Microsoft YaHei"/>
+          <w:color w:val="191919"/>
+          <w:shd w:val="clear" w:color="auto" w:fill="FFFFFF"/>
+        </w:rPr>
+        <w:t xml:space="preserve"> </w:t>
+      </w:r>
+      <w:hyperlink r:id="rId6" w:history="1">
+        <w:r>
+          <w:rPr>
+            <w:rStyle w:val="a4"/>
+            <w:rFonts w:ascii="Microsoft YaHei" w:eastAsia="Microsoft YaHei" w:hAnsi="Microsoft YaHei" w:cs="Microsoft YaHei"/>
+            <w:shd w:val="clear" w:color="auto" w:fill="FFFFFF"/>
+          </w:rPr>
+          <w:t>http://companies.caixin.com/2014-12-30/100769404.html</w:t>
+        </w:r>
+      </w:hyperlink>
+    </w:p>
+    <w:p>
+      <w:pPr>
+        <w:rPr>
+          <w:rFonts w:ascii="Microsoft YaHei" w:eastAsia="Microsoft YaHei" w:hAnsi="Microsoft YaHei" w:cs="Microsoft YaHei"/>
+          <w:color w:val="191919"/>
+          <w:shd w:val="clear" w:color="auto" w:fill="FFFFFF"/>
+        </w:rPr>
+      </w:pPr>
+    </w:p>
+    <w:p>
+      <w:pPr>
+        <w:rPr>
+          <w:rFonts w:ascii="Microsoft YaHei" w:eastAsia="Microsoft YaHei" w:hAnsi="Microsoft YaHei" w:cs="Microsoft YaHei"/>
+          <w:color w:val="191919"/>
+          <w:shd w:val="clear" w:color="auto" w:fill="FFFFFF"/>
+        </w:rPr>
+      </w:pPr>
+      <w:r>
+        <w:rPr>
+          <w:rFonts w:ascii="Microsoft YaHei" w:eastAsia="Microsoft YaHei" w:hAnsi="Microsoft YaHei" w:cs="Microsoft YaHei"/>
+          <w:color w:val="191919"/>
+          <w:shd w:val="clear" w:color="auto" w:fill="FFFFFF"/>
+        </w:rPr>
+        <w:t>Digest:</w:t>
+      </w:r>
+    </w:p>
+    <w:p>
+      <w:pPr>
+        <w:shd w:val="clear" w:color="auto" w:fill="FFFFFF"/>
+        <w:spacing w:after="0" w:line="240" w:lineRule="auto"/>
+        <w:jc w:val="both"/>
+        <w:rPr>
+          <w:rFonts w:ascii="SimSun" w:eastAsia="SimSun" w:hAnsi="SimSun" w:cs="Times New Roman"/>
+          <w:color w:val="333333"/>
+          <w:sz w:val="24"/>
+          <w:szCs w:val="24"/>
+        </w:rPr>
+      </w:pPr>
+    </w:p>
+    <w:p>
+      <w:pPr>
+        <w:shd w:val="clear" w:color="auto" w:fill="FFFFFF"/>
+        <w:spacing w:after="0" w:line="240" w:lineRule="auto"/>
+        <w:jc w:val="both"/>
+        <w:rPr>
+          <w:rFonts w:ascii="SimSun" w:eastAsia="SimSun" w:hAnsi="SimSun" w:cs="Times New Roman"/>
+          <w:i/>
+          <w:color w:val="333333"/>
+          <w:sz w:val="24"/>
+          <w:szCs w:val="24"/>
+        </w:rPr>
+      </w:pPr>
+      <w:r>
+        <w:rPr>
+          <w:rFonts w:ascii="SimSun" w:eastAsia="SimSun" w:hAnsi="SimSun" w:cs="Times New Roman" w:hint="eastAsia"/>
+          <w:i/>
+          <w:color w:val="333333"/>
+          <w:sz w:val="24"/>
+          <w:szCs w:val="24"/>
+        </w:rPr>
+        <w:t>“我能不能开一家店，让妈妈们放心购买正品行货呢？”刘楠决定在</w:t>
+      </w:r>
+      <w:proofErr w:type="gramStart"/>
+      <w:r>
+        <w:rPr>
+          <w:rFonts w:ascii="SimSun" w:eastAsia="SimSun" w:hAnsi="SimSun" w:cs="Times New Roman" w:hint="eastAsia"/>
+          <w:i/>
+          <w:color w:val="333333"/>
+          <w:sz w:val="24"/>
+          <w:szCs w:val="24"/>
+        </w:rPr>
+        <w:t>淘宝上</w:t>
+      </w:r>
+      <w:proofErr w:type="gramEnd"/>
+      <w:r>
+        <w:rPr>
+          <w:rFonts w:ascii="SimSun" w:eastAsia="SimSun" w:hAnsi="SimSun" w:cs="Times New Roman" w:hint="eastAsia"/>
+          <w:i/>
+          <w:color w:val="333333"/>
+          <w:sz w:val="24"/>
+          <w:szCs w:val="24"/>
+        </w:rPr>
+        <w:t>开店，从售卖花王正品纸尿裤开始。</w:t>
+      </w:r>
+    </w:p>
+    <w:p>
+      <w:pPr>
+        <w:shd w:val="clear" w:color="auto" w:fill="FFFFFF"/>
+        <w:spacing w:after="0" w:line="240" w:lineRule="auto"/>
+        <w:jc w:val="both"/>
+        <w:rPr>
+          <w:rFonts w:ascii="SimSun" w:eastAsia="SimSun" w:hAnsi="SimSun" w:cs="Times New Roman" w:hint="eastAsia"/>
+          <w:i/>
+          <w:color w:val="333333"/>
+          <w:sz w:val="24"/>
+          <w:szCs w:val="24"/>
+        </w:rPr>
+      </w:pPr>
+    </w:p>
+    <w:p>
+      <w:pPr>
+        <w:shd w:val="clear" w:color="auto" w:fill="FFFFFF"/>
+        <w:spacing w:after="0" w:line="240" w:lineRule="auto"/>
+        <w:jc w:val="both"/>
+        <w:rPr>
+          <w:rFonts w:ascii="SimSun" w:eastAsia="SimSun" w:hAnsi="SimSun" w:cs="Times New Roman" w:hint="eastAsia"/>
+          <w:i/>
+          <w:color w:val="333333"/>
+          <w:sz w:val="24"/>
+          <w:szCs w:val="24"/>
+        </w:rPr>
+      </w:pPr>
+      <w:r>
+        <w:rPr>
+          <w:rFonts w:ascii="SimSun" w:eastAsia="SimSun" w:hAnsi="SimSun" w:cs="Times New Roman" w:hint="eastAsia"/>
+          <w:i/>
+          <w:color w:val="333333"/>
+          <w:sz w:val="24"/>
+          <w:szCs w:val="24"/>
+        </w:rPr>
+        <w:t xml:space="preserve">　　</w:t>
+      </w:r>
+      <w:r>
+        <w:rPr>
+          <w:rFonts w:ascii="SimSun" w:eastAsia="SimSun" w:hAnsi="SimSun" w:cs="Times New Roman" w:hint="eastAsia"/>
+          <w:i/>
+          <w:color w:val="333333"/>
+          <w:sz w:val="24"/>
+          <w:szCs w:val="24"/>
+          <w:highlight w:val="yellow"/>
+        </w:rPr>
+        <w:t>“当时花王在北京的代理商是北京一商集团，为了拿到花王纸尿裤的代理权，我每天跟一商集团的张总打电话联系，他不愿意见我，我就直接开车到公司楼下等他。也许最后是这种死磕精神感动了他，最后他同意让我见一见花王的负责人，最后三个人当面谈，我就成功说服了花王，拿到了经销权。”刘楠说，</w:t>
+      </w:r>
+      <w:r>
+        <w:rPr>
+          <w:rFonts w:ascii="SimSun" w:eastAsia="SimSun" w:hAnsi="SimSun" w:cs="Times New Roman" w:hint="eastAsia"/>
+          <w:b/>
+          <w:i/>
+          <w:color w:val="333333"/>
+          <w:sz w:val="24"/>
+          <w:szCs w:val="24"/>
+          <w:highlight w:val="yellow"/>
+        </w:rPr>
+        <w:t>创业需要死磕精神</w:t>
+      </w:r>
+      <w:r>
+        <w:rPr>
+          <w:rFonts w:ascii="SimSun" w:eastAsia="SimSun" w:hAnsi="SimSun" w:cs="Times New Roman" w:hint="eastAsia"/>
+          <w:i/>
+          <w:color w:val="333333"/>
+          <w:sz w:val="24"/>
+          <w:szCs w:val="24"/>
+        </w:rPr>
+        <w:t>。2011年底，她的淘宝店开业，以“甜蜜的萌芽”为寓意，取名蜜芽宝贝。</w:t>
+      </w:r>
+    </w:p>
+    <w:p>
+      <w:pPr>
+        <w:rPr>
+          <w:rFonts w:ascii="Microsoft YaHei" w:eastAsia="Microsoft YaHei" w:hAnsi="Microsoft YaHei" w:cs="Microsoft YaHei"/>
+          <w:color w:val="191919"/>
+          <w:shd w:val="clear" w:color="auto" w:fill="FFFFFF"/>
+        </w:rPr>
+      </w:pPr>
+    </w:p>
+    <w:p>
+      <w:pPr>
+        <w:rPr>
+          <w:rFonts w:ascii="Microsoft YaHei" w:eastAsia="Microsoft YaHei" w:hAnsi="Microsoft YaHei" w:cs="Microsoft YaHei"/>
+          <w:color w:val="191919"/>
+          <w:shd w:val="clear" w:color="auto" w:fill="FFFFFF"/>
+        </w:rPr>
+      </w:pPr>
+      <w:r>
+        <w:rPr>
+          <w:rFonts w:ascii="Microsoft YaHei" w:eastAsia="Microsoft YaHei" w:hAnsi="Microsoft YaHei" w:cs="Microsoft YaHei"/>
+          <w:color w:val="191919"/>
+          <w:shd w:val="clear" w:color="auto" w:fill="FFFFFF"/>
+        </w:rPr>
+        <w:t>My thinking:</w:t>
+      </w:r>
+    </w:p>
+    <w:p>
+      <w:r>
+        <w:t>品牌授权的重要性</w:t>
+      </w:r>
+      <w:r>
+        <w:rPr>
+          <w:rFonts w:hint="eastAsia"/>
+        </w:rPr>
+        <w:t>。现在消费升级，很多消费者都只认品牌，当然也认质量</w:t>
+      </w:r>
+      <w:r>
+        <w:rPr>
+          <w:rFonts w:hint="eastAsia"/>
+        </w:rPr>
+        <w:t>；如果做代理</w:t>
+      </w:r>
+      <w:r>
+        <w:rPr>
+          <w:rFonts w:hint="eastAsia"/>
+        </w:rPr>
+        <w:t>，有正规的渠道，会更好活下去</w:t>
+      </w:r>
+      <w:r>
+        <w:rPr>
+          <w:rFonts w:hint="eastAsia"/>
+        </w:rPr>
+        <w:t>；</w:t>
+      </w:r>
+    </w:p>
+    <w:p>
+      <w:r>
+        <w:t>所以</w:t>
+      </w:r>
+      <w:r>
+        <w:rPr>
+          <w:rFonts w:hint="eastAsia"/>
+        </w:rPr>
         <w:t>，</w:t>
       </w:r>
       <w:r>
-        <w:rPr>
-          <w:rFonts w:ascii="Microsoft YaHei" w:hAnsi="Microsoft YaHei" w:cs="Microsoft YaHei"/>
-          <w:color w:val="191919"/>
-          <w:shd w:val="clear" w:color="auto" w:fill="FFFFFF"/>
-        </w:rPr>
-        <w:t>正真站在用户的角度考虑问题</w:t>
-      </w:r>
-      <w:r>
-        <w:rPr>
-          <w:rFonts w:ascii="Microsoft YaHei" w:hAnsi="Microsoft YaHei" w:cs="Microsoft YaHei" w:hint="eastAsia"/>
-          <w:color w:val="191919"/>
-          <w:shd w:val="clear" w:color="auto" w:fill="FFFFFF"/>
-        </w:rPr>
-        <w:t>，解决问题</w:t>
-      </w:r>
-    </w:p>
-    <w:p>
-      <w:pPr>
-        <w:rPr>
-          <w:rFonts w:ascii="Microsoft YaHei" w:hAnsi="Microsoft YaHei" w:cs="Microsoft YaHei"/>
+        <w:t>是否需要注册公司</w:t>
+      </w:r>
+      <w:r>
+        <w:rPr>
+          <w:rFonts w:hint="eastAsia"/>
+        </w:rPr>
+        <w:t>？</w:t>
+      </w:r>
+    </w:p>
+    <w:p>
+      <w:pPr>
+        <w:rPr>
+          <w:rFonts w:hint="eastAsia"/>
+        </w:rPr>
+      </w:pPr>
+      <w:r>
+        <w:t>不注册公司之前</w:t>
+      </w:r>
+      <w:r>
+        <w:rPr>
+          <w:rFonts w:hint="eastAsia"/>
+        </w:rPr>
+        <w:t>，</w:t>
+      </w:r>
+      <w:r>
+        <w:t>是否可以做一些代理</w:t>
+      </w:r>
+      <w:r>
+        <w:rPr>
+          <w:rFonts w:hint="eastAsia"/>
+        </w:rPr>
+        <w:t>？</w:t>
+      </w:r>
+    </w:p>
+    <w:p>
+      <w:pPr>
+        <w:rPr>
+          <w:rFonts w:hint="eastAsia"/>
+        </w:rPr>
+      </w:pPr>
+    </w:p>
+    <w:p/>
+    <w:p/>
+    <w:p>
+      <w:r>
+        <w:t>Digest:</w:t>
+      </w:r>
+    </w:p>
+    <w:p>
+      <w:pPr>
+        <w:shd w:val="clear" w:color="auto" w:fill="FFFFFF"/>
+        <w:spacing w:after="0" w:line="240" w:lineRule="auto"/>
+        <w:jc w:val="both"/>
+        <w:rPr>
+          <w:rFonts w:ascii="SimSun" w:eastAsia="SimSun" w:hAnsi="SimSun" w:cs="Times New Roman"/>
+          <w:i/>
+          <w:color w:val="333333"/>
+          <w:sz w:val="24"/>
+          <w:szCs w:val="24"/>
+        </w:rPr>
+      </w:pPr>
+      <w:r>
+        <w:rPr>
+          <w:rFonts w:ascii="SimSun" w:eastAsia="SimSun" w:hAnsi="SimSun" w:cs="Times New Roman" w:hint="eastAsia"/>
+          <w:i/>
+          <w:color w:val="333333"/>
+          <w:sz w:val="24"/>
+          <w:szCs w:val="24"/>
+        </w:rPr>
+        <w:lastRenderedPageBreak/>
+        <w:t>当时大部分电商并未开通跨境购物服务，国外的品牌商也仍然依靠最原始的代理商、经销商等在几个城市的固定地点售卖部分产品。海淘妈妈们面对各种行货、贸易货、水货等焦虑不已，习惯了担任leader角色的刘楠很快成为行家里手。</w:t>
+      </w:r>
+    </w:p>
+    <w:p>
+      <w:pPr>
+        <w:shd w:val="clear" w:color="auto" w:fill="FFFFFF"/>
+        <w:spacing w:after="0" w:line="240" w:lineRule="auto"/>
+        <w:jc w:val="both"/>
+        <w:rPr>
+          <w:rFonts w:ascii="SimSun" w:eastAsia="SimSun" w:hAnsi="SimSun" w:cs="Times New Roman" w:hint="eastAsia"/>
+          <w:i/>
+          <w:color w:val="333333"/>
+          <w:sz w:val="24"/>
+          <w:szCs w:val="24"/>
+        </w:rPr>
+      </w:pPr>
+    </w:p>
+    <w:p>
+      <w:pPr>
+        <w:shd w:val="clear" w:color="auto" w:fill="FFFFFF"/>
+        <w:spacing w:after="0" w:line="240" w:lineRule="auto"/>
+        <w:ind w:firstLine="480"/>
+        <w:jc w:val="both"/>
+        <w:rPr>
+          <w:rFonts w:ascii="SimSun" w:eastAsia="SimSun" w:hAnsi="SimSun" w:cs="Times New Roman"/>
+          <w:i/>
+          <w:color w:val="333333"/>
+          <w:sz w:val="24"/>
+          <w:szCs w:val="24"/>
+        </w:rPr>
+      </w:pPr>
+      <w:r>
+        <w:rPr>
+          <w:rFonts w:ascii="SimSun" w:eastAsia="SimSun" w:hAnsi="SimSun" w:cs="Times New Roman" w:hint="eastAsia"/>
+          <w:i/>
+          <w:color w:val="333333"/>
+          <w:sz w:val="24"/>
+          <w:szCs w:val="24"/>
+        </w:rPr>
+        <w:t>在妈妈论坛、QQ群中的讨论中，刘楠发现，信任危机是妈妈们遇到的最大问题。在给自己孩子买东西的过程中，刘楠陆续</w:t>
+      </w:r>
+      <w:r>
+        <w:rPr>
+          <w:rFonts w:ascii="SimSun" w:eastAsia="SimSun" w:hAnsi="SimSun" w:cs="Times New Roman" w:hint="eastAsia"/>
+          <w:i/>
+          <w:color w:val="333333"/>
+          <w:sz w:val="24"/>
+          <w:szCs w:val="24"/>
+          <w:highlight w:val="yellow"/>
+        </w:rPr>
+        <w:t>在网上发布了几百篇关于母婴用品的“科普贴”</w:t>
+      </w:r>
+      <w:r>
+        <w:rPr>
+          <w:rFonts w:ascii="SimSun" w:eastAsia="SimSun" w:hAnsi="SimSun" w:cs="Times New Roman" w:hint="eastAsia"/>
+          <w:i/>
+          <w:color w:val="333333"/>
+          <w:sz w:val="24"/>
+          <w:szCs w:val="24"/>
+        </w:rPr>
+        <w:t>。</w:t>
+      </w:r>
+    </w:p>
+    <w:p>
+      <w:pPr>
+        <w:shd w:val="clear" w:color="auto" w:fill="FFFFFF"/>
+        <w:spacing w:after="0" w:line="240" w:lineRule="auto"/>
+        <w:ind w:firstLine="480"/>
+        <w:jc w:val="both"/>
+        <w:rPr>
+          <w:rFonts w:ascii="SimSun" w:eastAsia="SimSun" w:hAnsi="SimSun" w:cs="Times New Roman" w:hint="eastAsia"/>
+          <w:i/>
+          <w:color w:val="333333"/>
+          <w:sz w:val="24"/>
+          <w:szCs w:val="24"/>
+        </w:rPr>
+      </w:pPr>
+    </w:p>
+    <w:p>
+      <w:pPr>
+        <w:shd w:val="clear" w:color="auto" w:fill="FFFFFF"/>
+        <w:spacing w:after="0" w:line="240" w:lineRule="auto"/>
+        <w:jc w:val="both"/>
+        <w:rPr>
+          <w:rFonts w:ascii="SimSun" w:eastAsia="SimSun" w:hAnsi="SimSun" w:cs="Times New Roman" w:hint="eastAsia"/>
+          <w:i/>
+          <w:color w:val="333333"/>
+          <w:sz w:val="24"/>
+          <w:szCs w:val="24"/>
+        </w:rPr>
+      </w:pPr>
+      <w:r>
+        <w:rPr>
+          <w:rFonts w:ascii="SimSun" w:eastAsia="SimSun" w:hAnsi="SimSun" w:cs="Times New Roman" w:hint="eastAsia"/>
+          <w:i/>
+          <w:color w:val="333333"/>
+          <w:sz w:val="24"/>
+          <w:szCs w:val="24"/>
+        </w:rPr>
+        <w:t xml:space="preserve">　　她开始考虑其中的创业机会。顾客忠诚度一直是母婴用品的销售难点，这个市场的真正“消费者”是那些两岁半以下的小婴儿，长大之后他们就不会再光顾。持续吸引妈妈们的注意力并将之转化为网站流量是母婴电商的成功关键，</w:t>
+      </w:r>
+      <w:proofErr w:type="gramStart"/>
+      <w:r>
+        <w:rPr>
+          <w:rFonts w:ascii="SimSun" w:eastAsia="SimSun" w:hAnsi="SimSun" w:cs="Times New Roman" w:hint="eastAsia"/>
+          <w:i/>
+          <w:color w:val="333333"/>
+          <w:sz w:val="24"/>
+          <w:szCs w:val="24"/>
+        </w:rPr>
+        <w:t>传统电商依靠</w:t>
+      </w:r>
+      <w:proofErr w:type="gramEnd"/>
+      <w:r>
+        <w:rPr>
+          <w:rFonts w:ascii="SimSun" w:eastAsia="SimSun" w:hAnsi="SimSun" w:cs="Times New Roman" w:hint="eastAsia"/>
+          <w:i/>
+          <w:color w:val="333333"/>
+          <w:sz w:val="24"/>
+          <w:szCs w:val="24"/>
+        </w:rPr>
+        <w:t>烧钱赚取流量的模式并非完全适用。而北京大学传播学硕士出身的刘楠，</w:t>
+      </w:r>
+      <w:r>
+        <w:rPr>
+          <w:rFonts w:ascii="SimSun" w:eastAsia="SimSun" w:hAnsi="SimSun" w:cs="Times New Roman" w:hint="eastAsia"/>
+          <w:i/>
+          <w:color w:val="333333"/>
+          <w:sz w:val="24"/>
+          <w:szCs w:val="24"/>
+          <w:highlight w:val="yellow"/>
+        </w:rPr>
+        <w:t>此时已经靠那几百篇帖子成为意见领袖</w:t>
+      </w:r>
+      <w:r>
+        <w:rPr>
+          <w:rFonts w:ascii="SimSun" w:eastAsia="SimSun" w:hAnsi="SimSun" w:cs="Times New Roman" w:hint="eastAsia"/>
+          <w:i/>
+          <w:color w:val="333333"/>
+          <w:sz w:val="24"/>
+          <w:szCs w:val="24"/>
+        </w:rPr>
+        <w:t>。</w:t>
+      </w:r>
+    </w:p>
+    <w:p/>
+    <w:p>
+      <w:pPr>
+        <w:rPr>
+          <w:rFonts w:hint="eastAsia"/>
+        </w:rPr>
+      </w:pPr>
+      <w:r>
+        <w:t>My Thinking</w:t>
+      </w:r>
+      <w:r>
+        <w:rPr>
+          <w:rFonts w:hint="eastAsia"/>
+        </w:rPr>
+        <w:t>:</w:t>
+      </w:r>
+    </w:p>
+    <w:p>
+      <w:pPr>
+        <w:rPr>
+          <w:rFonts w:hint="eastAsia"/>
+        </w:rPr>
+      </w:pPr>
+      <w:r>
+        <w:t>要有影响力</w:t>
+      </w:r>
+      <w:r>
+        <w:rPr>
+          <w:rFonts w:hint="eastAsia"/>
+        </w:rPr>
+        <w:t>，</w:t>
+      </w:r>
+      <w:proofErr w:type="gramStart"/>
+      <w:r>
+        <w:t>要混论坛</w:t>
+      </w:r>
+      <w:proofErr w:type="gramEnd"/>
+      <w:r>
+        <w:rPr>
+          <w:rFonts w:hint="eastAsia"/>
+        </w:rPr>
+        <w:t>，</w:t>
+      </w:r>
+      <w:r>
+        <w:t>博客</w:t>
+      </w:r>
+      <w:r>
+        <w:rPr>
+          <w:rFonts w:hint="eastAsia"/>
+        </w:rPr>
+        <w:t>，</w:t>
+      </w:r>
+      <w:r>
+        <w:t>还要公众号</w:t>
+      </w:r>
+      <w:r>
+        <w:rPr>
+          <w:rFonts w:hint="eastAsia"/>
+        </w:rPr>
+        <w:t>，以扩大影响力</w:t>
+      </w:r>
+    </w:p>
+    <w:p>
+      <w:pPr>
+        <w:rPr>
+          <w:rFonts w:hint="eastAsia"/>
+        </w:rPr>
+      </w:pPr>
+    </w:p>
+    <w:p>
+      <w:pPr>
+        <w:rPr>
+          <w:rFonts w:ascii="Microsoft YaHei" w:eastAsia="Microsoft YaHei" w:hAnsi="Microsoft YaHei" w:cs="Microsoft YaHei" w:hint="eastAsia"/>
           <w:color w:val="191919"/>
           <w:shd w:val="clear" w:color="auto" w:fill="FFFFFF"/>
         </w:rPr>
@@ -1515,131 +2339,637 @@
     </w:p>
     <w:p>
       <w:pPr>
+        <w:shd w:val="clear" w:color="auto" w:fill="FFFFFF"/>
+        <w:spacing w:after="0" w:line="240" w:lineRule="auto"/>
+        <w:jc w:val="both"/>
+        <w:rPr>
+          <w:rFonts w:ascii="SimSun" w:eastAsia="SimSun" w:hAnsi="SimSun" w:cs="Times New Roman"/>
+          <w:i/>
+          <w:color w:val="333333"/>
+          <w:sz w:val="24"/>
+          <w:szCs w:val="24"/>
+        </w:rPr>
+      </w:pPr>
+      <w:r>
+        <w:rPr>
+          <w:rFonts w:ascii="SimSun" w:eastAsia="SimSun" w:hAnsi="SimSun" w:cs="Times New Roman" w:hint="eastAsia"/>
+          <w:i/>
+          <w:color w:val="333333"/>
+          <w:sz w:val="24"/>
+          <w:szCs w:val="24"/>
+        </w:rPr>
+        <w:t>“虽然我们没有卖假货，但公司发展太快，我们没有公关部门应对，也不懂如何与用户沟通，使得这件事迅速发酵，带来了很坏的影响。”刘楠说，危机后来虽然化解了，但也暴露出她在管理上的漏洞。</w:t>
+      </w:r>
+    </w:p>
+    <w:p>
+      <w:pPr>
+        <w:shd w:val="clear" w:color="auto" w:fill="FFFFFF"/>
+        <w:spacing w:after="0" w:line="240" w:lineRule="auto"/>
+        <w:jc w:val="both"/>
+        <w:rPr>
+          <w:rFonts w:ascii="SimSun" w:eastAsia="SimSun" w:hAnsi="SimSun" w:cs="Times New Roman" w:hint="eastAsia"/>
+          <w:i/>
+          <w:color w:val="333333"/>
+          <w:sz w:val="24"/>
+          <w:szCs w:val="24"/>
+        </w:rPr>
+      </w:pPr>
+    </w:p>
+    <w:p>
+      <w:pPr>
+        <w:shd w:val="clear" w:color="auto" w:fill="FFFFFF"/>
+        <w:spacing w:after="0" w:line="240" w:lineRule="auto"/>
+        <w:jc w:val="both"/>
+        <w:rPr>
+          <w:rFonts w:ascii="SimSun" w:eastAsia="SimSun" w:hAnsi="SimSun" w:cs="Times New Roman" w:hint="eastAsia"/>
+          <w:i/>
+          <w:color w:val="333333"/>
+          <w:sz w:val="24"/>
+          <w:szCs w:val="24"/>
+        </w:rPr>
+      </w:pPr>
+      <w:r>
+        <w:rPr>
+          <w:rFonts w:ascii="SimSun" w:eastAsia="SimSun" w:hAnsi="SimSun" w:cs="Times New Roman" w:hint="eastAsia"/>
+          <w:i/>
+          <w:color w:val="333333"/>
+          <w:sz w:val="24"/>
+          <w:szCs w:val="24"/>
+        </w:rPr>
+        <w:t xml:space="preserve">　　刘楠随后重新梳理了供应链，“我们现在的供应链控制在两种：</w:t>
+      </w:r>
+      <w:r>
+        <w:rPr>
+          <w:rFonts w:ascii="SimSun" w:eastAsia="SimSun" w:hAnsi="SimSun" w:cs="Times New Roman" w:hint="eastAsia"/>
+          <w:i/>
+          <w:color w:val="333333"/>
+          <w:sz w:val="24"/>
+          <w:szCs w:val="24"/>
+          <w:highlight w:val="yellow"/>
+        </w:rPr>
+        <w:t>一是从品牌方的国内总代购体系采购，另外一种是直接从国外品牌方处采购</w:t>
+      </w:r>
+      <w:r>
+        <w:rPr>
+          <w:rFonts w:ascii="SimSun" w:eastAsia="SimSun" w:hAnsi="SimSun" w:cs="Times New Roman" w:hint="eastAsia"/>
+          <w:i/>
+          <w:color w:val="333333"/>
+          <w:sz w:val="24"/>
+          <w:szCs w:val="24"/>
+        </w:rPr>
+        <w:t>，通过宁波、广州的保税区备货或者直邮报关入境。”</w:t>
+      </w:r>
+    </w:p>
+    <w:p>
+      <w:pPr>
         <w:rPr>
           <w:rFonts w:ascii="Microsoft YaHei" w:eastAsia="Microsoft YaHei" w:hAnsi="Microsoft YaHei" w:cs="Microsoft YaHei"/>
-          <w:i/>
-          <w:color w:val="191919"/>
-          <w:shd w:val="clear" w:color="auto" w:fill="FFFFFF"/>
-        </w:rPr>
-      </w:pPr>
-      <w:r>
-        <w:rPr>
-          <w:rFonts w:ascii="Arial" w:hAnsi="Arial" w:cs="Arial"/>
-          <w:i/>
+          <w:color w:val="191919"/>
+          <w:shd w:val="clear" w:color="auto" w:fill="FFFFFF"/>
+        </w:rPr>
+      </w:pPr>
+    </w:p>
+    <w:p>
+      <w:pPr>
+        <w:rPr>
+          <w:rFonts w:ascii="Microsoft YaHei" w:eastAsia="Microsoft YaHei" w:hAnsi="Microsoft YaHei" w:cs="Microsoft YaHei"/>
+          <w:color w:val="191919"/>
+          <w:shd w:val="clear" w:color="auto" w:fill="FFFFFF"/>
+        </w:rPr>
+      </w:pPr>
+      <w:r>
+        <w:rPr>
+          <w:rFonts w:ascii="Microsoft YaHei" w:eastAsia="Microsoft YaHei" w:hAnsi="Microsoft YaHei" w:cs="Microsoft YaHei"/>
+          <w:color w:val="191919"/>
+          <w:shd w:val="clear" w:color="auto" w:fill="FFFFFF"/>
+        </w:rPr>
+        <w:t>My thinking:</w:t>
+      </w:r>
+    </w:p>
+    <w:p>
+      <w:pPr>
+        <w:rPr>
+          <w:rFonts w:ascii="Microsoft YaHei" w:eastAsia="Microsoft YaHei" w:hAnsi="Microsoft YaHei" w:cs="Microsoft YaHei"/>
+          <w:color w:val="191919"/>
+          <w:shd w:val="clear" w:color="auto" w:fill="FFFFFF"/>
+        </w:rPr>
+      </w:pPr>
+      <w:r>
+        <w:rPr>
+          <w:rFonts w:ascii="Microsoft YaHei" w:eastAsia="Microsoft YaHei" w:hAnsi="Microsoft YaHei" w:cs="Microsoft YaHei"/>
+          <w:color w:val="191919"/>
+          <w:shd w:val="clear" w:color="auto" w:fill="FFFFFF"/>
+        </w:rPr>
+        <w:t>直接从 货源的源头</w:t>
+      </w:r>
+      <w:r>
+        <w:rPr>
+          <w:rFonts w:ascii="Microsoft YaHei" w:eastAsia="Microsoft YaHei" w:hAnsi="Microsoft YaHei" w:cs="Microsoft YaHei" w:hint="eastAsia"/>
+          <w:color w:val="191919"/>
+          <w:shd w:val="clear" w:color="auto" w:fill="FFFFFF"/>
+        </w:rPr>
+        <w:t xml:space="preserve"> 考虑出发</w:t>
+      </w:r>
+    </w:p>
+    <w:p>
+      <w:pPr>
+        <w:rPr>
+          <w:rFonts w:ascii="Microsoft YaHei" w:eastAsia="Microsoft YaHei" w:hAnsi="Microsoft YaHei" w:cs="Microsoft YaHei"/>
+          <w:color w:val="191919"/>
+          <w:shd w:val="clear" w:color="auto" w:fill="FFFFFF"/>
+        </w:rPr>
+      </w:pPr>
+    </w:p>
+    <w:p>
+      <w:pPr>
+        <w:rPr>
+          <w:rFonts w:ascii="Microsoft YaHei" w:eastAsia="Microsoft YaHei" w:hAnsi="Microsoft YaHei" w:cs="Microsoft YaHei"/>
+          <w:color w:val="191919"/>
+          <w:shd w:val="clear" w:color="auto" w:fill="FFFFFF"/>
+        </w:rPr>
+      </w:pPr>
+    </w:p>
+    <w:p>
+      <w:pPr>
+        <w:pStyle w:val="1"/>
+        <w:rPr>
+          <w:shd w:val="clear" w:color="auto" w:fill="FFFFFF"/>
+        </w:rPr>
+      </w:pPr>
+      <w:r>
+        <w:rPr>
+          <w:shd w:val="clear" w:color="auto" w:fill="FFFFFF"/>
+        </w:rPr>
+        <w:t>三只松鼠</w:t>
+      </w:r>
+    </w:p>
+    <w:p>
+      <w:pPr>
+        <w:rPr>
+          <w:rFonts w:ascii="Microsoft YaHei" w:eastAsia="Microsoft YaHei" w:hAnsi="Microsoft YaHei" w:cs="Microsoft YaHei"/>
+          <w:color w:val="191919"/>
+          <w:shd w:val="clear" w:color="auto" w:fill="FFFFFF"/>
+        </w:rPr>
+      </w:pPr>
+    </w:p>
+    <w:p>
+      <w:pPr>
+        <w:rPr>
+          <w:rFonts w:ascii="Microsoft YaHei" w:eastAsia="Microsoft YaHei" w:hAnsi="Microsoft YaHei" w:cs="Microsoft YaHei"/>
+          <w:color w:val="191919"/>
+          <w:shd w:val="clear" w:color="auto" w:fill="FFFFFF"/>
+        </w:rPr>
+      </w:pPr>
+      <w:r>
+        <w:rPr>
+          <w:rFonts w:ascii="Microsoft YaHei" w:eastAsia="Microsoft YaHei" w:hAnsi="Microsoft YaHei" w:cs="Microsoft YaHei"/>
           <w:color w:val="191919"/>
           <w:shd w:val="clear" w:color="auto" w:fill="FFFFFF"/>
         </w:rPr>
         <w:lastRenderedPageBreak/>
-        <w:t>孙伟说，他享受公司从</w:t>
-      </w:r>
-      <w:r>
-        <w:rPr>
-          <w:rFonts w:ascii="Arial" w:hAnsi="Arial" w:cs="Arial"/>
-          <w:i/>
-          <w:color w:val="191919"/>
-          <w:shd w:val="clear" w:color="auto" w:fill="FFFFFF"/>
-        </w:rPr>
-        <w:t>0</w:t>
-      </w:r>
-      <w:r>
-        <w:rPr>
-          <w:rFonts w:ascii="Arial" w:hAnsi="Arial" w:cs="Arial"/>
-          <w:i/>
-          <w:color w:val="191919"/>
-          <w:shd w:val="clear" w:color="auto" w:fill="FFFFFF"/>
-        </w:rPr>
-        <w:t>到</w:t>
-      </w:r>
-      <w:r>
-        <w:rPr>
-          <w:rFonts w:ascii="Arial" w:hAnsi="Arial" w:cs="Arial"/>
-          <w:i/>
-          <w:color w:val="191919"/>
-          <w:shd w:val="clear" w:color="auto" w:fill="FFFFFF"/>
-        </w:rPr>
-        <w:t>1</w:t>
-      </w:r>
-      <w:r>
-        <w:rPr>
-          <w:rFonts w:ascii="Arial" w:hAnsi="Arial" w:cs="Arial"/>
-          <w:i/>
-          <w:color w:val="191919"/>
-          <w:shd w:val="clear" w:color="auto" w:fill="FFFFFF"/>
-        </w:rPr>
-        <w:t>、从</w:t>
-      </w:r>
-      <w:r>
-        <w:rPr>
-          <w:rFonts w:ascii="Arial" w:hAnsi="Arial" w:cs="Arial"/>
-          <w:i/>
-          <w:color w:val="191919"/>
-          <w:shd w:val="clear" w:color="auto" w:fill="FFFFFF"/>
-        </w:rPr>
-        <w:t>10</w:t>
-      </w:r>
-      <w:r>
-        <w:rPr>
-          <w:rFonts w:ascii="Arial" w:hAnsi="Arial" w:cs="Arial"/>
-          <w:i/>
-          <w:color w:val="191919"/>
-          <w:shd w:val="clear" w:color="auto" w:fill="FFFFFF"/>
-        </w:rPr>
-        <w:t>到</w:t>
-      </w:r>
-      <w:r>
-        <w:rPr>
-          <w:rFonts w:ascii="Arial" w:hAnsi="Arial" w:cs="Arial"/>
-          <w:i/>
-          <w:color w:val="191919"/>
-          <w:shd w:val="clear" w:color="auto" w:fill="FFFFFF"/>
-        </w:rPr>
-        <w:t>100</w:t>
-      </w:r>
-      <w:r>
-        <w:rPr>
-          <w:rFonts w:ascii="Arial" w:hAnsi="Arial" w:cs="Arial"/>
-          <w:i/>
-          <w:color w:val="191919"/>
-          <w:shd w:val="clear" w:color="auto" w:fill="FFFFFF"/>
-        </w:rPr>
-        <w:t>的成长过程。从香港中环视野开阔的顶级写字楼，到北京朝阳东大桥逼仄的</w:t>
-      </w:r>
-      <w:r>
-        <w:rPr>
-          <w:rFonts w:ascii="Arial" w:hAnsi="Arial" w:cs="Arial"/>
-          <w:i/>
-          <w:color w:val="191919"/>
-          <w:shd w:val="clear" w:color="auto" w:fill="FFFFFF"/>
-        </w:rPr>
-        <w:t>7</w:t>
-      </w:r>
-      <w:r>
-        <w:rPr>
-          <w:rFonts w:ascii="Arial" w:hAnsi="Arial" w:cs="Arial"/>
-          <w:i/>
-          <w:color w:val="191919"/>
-          <w:shd w:val="clear" w:color="auto" w:fill="FFFFFF"/>
-        </w:rPr>
-        <w:t>层小板楼，江湖之远，庙堂之高，孙伟和刘楠一样，争的是一定是灯火楼台上的输赢胜</w:t>
+        <w:t xml:space="preserve">Source from: </w:t>
+      </w:r>
+      <w:hyperlink r:id="rId7" w:history="1">
+        <w:r>
+          <w:rPr>
+            <w:rStyle w:val="a4"/>
+            <w:rFonts w:ascii="Microsoft YaHei" w:eastAsia="Microsoft YaHei" w:hAnsi="Microsoft YaHei" w:cs="Microsoft YaHei"/>
+            <w:shd w:val="clear" w:color="auto" w:fill="FFFFFF"/>
+          </w:rPr>
+          <w:t>https://www.zhihu.com/question/20637394</w:t>
+        </w:r>
+      </w:hyperlink>
+    </w:p>
+    <w:p>
+      <w:pPr>
+        <w:rPr>
+          <w:rFonts w:ascii="Microsoft YaHei" w:eastAsia="Microsoft YaHei" w:hAnsi="Microsoft YaHei" w:cs="Microsoft YaHei"/>
+          <w:color w:val="191919"/>
+          <w:shd w:val="clear" w:color="auto" w:fill="FFFFFF"/>
+        </w:rPr>
+      </w:pPr>
+    </w:p>
+    <w:p>
+      <w:pPr>
+        <w:rPr>
+          <w:rFonts w:ascii="Microsoft YaHei" w:eastAsia="Microsoft YaHei" w:hAnsi="Microsoft YaHei" w:cs="Microsoft YaHei"/>
+          <w:color w:val="191919"/>
+          <w:shd w:val="clear" w:color="auto" w:fill="FFFFFF"/>
+        </w:rPr>
+      </w:pPr>
+      <w:r>
+        <w:rPr>
+          <w:rFonts w:ascii="Microsoft YaHei" w:eastAsia="Microsoft YaHei" w:hAnsi="Microsoft YaHei" w:cs="Microsoft YaHei"/>
+          <w:color w:val="191919"/>
+          <w:shd w:val="clear" w:color="auto" w:fill="FFFFFF"/>
+        </w:rPr>
+        <w:t>Digest:</w:t>
+      </w:r>
+    </w:p>
+    <w:p>
+      <w:pPr>
+        <w:rPr>
+          <w:rFonts w:ascii="Microsoft YaHei" w:eastAsia="Microsoft YaHei" w:hAnsi="Microsoft YaHei" w:cs="Microsoft YaHei"/>
+          <w:i/>
+          <w:color w:val="262626"/>
+          <w:sz w:val="23"/>
+          <w:szCs w:val="23"/>
+          <w:shd w:val="clear" w:color="auto" w:fill="FFFFFF"/>
+        </w:rPr>
+      </w:pPr>
+      <w:r>
+        <w:rPr>
+          <w:rFonts w:ascii="Helvetica" w:hAnsi="Helvetica" w:cs="Helvetica"/>
+          <w:i/>
+          <w:color w:val="262626"/>
+          <w:sz w:val="23"/>
+          <w:szCs w:val="23"/>
+          <w:shd w:val="clear" w:color="auto" w:fill="FFFFFF"/>
+        </w:rPr>
+        <w:t>“</w:t>
+      </w:r>
+      <w:r>
+        <w:rPr>
+          <w:rFonts w:ascii="Helvetica" w:hAnsi="Helvetica" w:cs="Helvetica"/>
+          <w:i/>
+          <w:color w:val="262626"/>
+          <w:sz w:val="23"/>
+          <w:szCs w:val="23"/>
+          <w:shd w:val="clear" w:color="auto" w:fill="FFFFFF"/>
+        </w:rPr>
+        <w:t>我和你交流了</w:t>
+      </w:r>
+      <w:r>
+        <w:rPr>
+          <w:rFonts w:ascii="Helvetica" w:hAnsi="Helvetica" w:cs="Helvetica"/>
+          <w:i/>
+          <w:color w:val="262626"/>
+          <w:sz w:val="23"/>
+          <w:szCs w:val="23"/>
+          <w:shd w:val="clear" w:color="auto" w:fill="FFFFFF"/>
+        </w:rPr>
+        <w:t>”</w:t>
+      </w:r>
+      <w:r>
+        <w:rPr>
+          <w:rFonts w:ascii="Helvetica" w:hAnsi="Helvetica" w:cs="Helvetica"/>
+          <w:i/>
+          <w:color w:val="262626"/>
+          <w:sz w:val="23"/>
+          <w:szCs w:val="23"/>
+          <w:shd w:val="clear" w:color="auto" w:fill="FFFFFF"/>
+        </w:rPr>
+        <w:t>，你一定会记住我。深浅而已</w:t>
       </w:r>
       <w:r>
         <w:rPr>
           <w:rFonts w:ascii="Microsoft YaHei" w:eastAsia="Microsoft YaHei" w:hAnsi="Microsoft YaHei" w:cs="Microsoft YaHei" w:hint="eastAsia"/>
           <w:i/>
-          <w:color w:val="191919"/>
-          <w:shd w:val="clear" w:color="auto" w:fill="FFFFFF"/>
-        </w:rPr>
-        <w:t>负</w:t>
+          <w:color w:val="262626"/>
+          <w:sz w:val="23"/>
+          <w:szCs w:val="23"/>
+          <w:shd w:val="clear" w:color="auto" w:fill="FFFFFF"/>
+        </w:rPr>
+        <w:t>。</w:t>
       </w:r>
     </w:p>
     <w:p>
       <w:pPr>
         <w:rPr>
           <w:rFonts w:ascii="Microsoft YaHei" w:eastAsia="Microsoft YaHei" w:hAnsi="Microsoft YaHei" w:cs="Microsoft YaHei"/>
-          <w:color w:val="191919"/>
-          <w:shd w:val="clear" w:color="auto" w:fill="FFFFFF"/>
-        </w:rPr>
-      </w:pPr>
+          <w:i/>
+          <w:color w:val="262626"/>
+          <w:sz w:val="23"/>
+          <w:szCs w:val="23"/>
+          <w:shd w:val="clear" w:color="auto" w:fill="FFFFFF"/>
+        </w:rPr>
+      </w:pPr>
+    </w:p>
+    <w:p>
+      <w:pPr>
+        <w:rPr>
+          <w:rFonts w:ascii="Microsoft YaHei" w:eastAsia="Microsoft YaHei" w:hAnsi="Microsoft YaHei" w:cs="Microsoft YaHei"/>
+          <w:color w:val="262626"/>
+          <w:sz w:val="23"/>
+          <w:szCs w:val="23"/>
+          <w:shd w:val="clear" w:color="auto" w:fill="FFFFFF"/>
+        </w:rPr>
+      </w:pPr>
+      <w:r>
+        <w:rPr>
+          <w:rFonts w:ascii="Helvetica" w:hAnsi="Helvetica" w:cs="Helvetica"/>
+          <w:color w:val="262626"/>
+          <w:sz w:val="23"/>
+          <w:szCs w:val="23"/>
+          <w:shd w:val="clear" w:color="auto" w:fill="FFFFFF"/>
+        </w:rPr>
+        <w:t>三只松鼠把</w:t>
+      </w:r>
+      <w:r>
+        <w:rPr>
+          <w:rFonts w:ascii="Helvetica" w:hAnsi="Helvetica" w:cs="Helvetica"/>
+          <w:color w:val="262626"/>
+          <w:sz w:val="23"/>
+          <w:szCs w:val="23"/>
+          <w:shd w:val="clear" w:color="auto" w:fill="FFFFFF"/>
+        </w:rPr>
+        <w:t>1000</w:t>
+      </w:r>
+      <w:r>
+        <w:rPr>
+          <w:rFonts w:ascii="Helvetica" w:hAnsi="Helvetica" w:cs="Helvetica"/>
+          <w:color w:val="262626"/>
+          <w:sz w:val="23"/>
+          <w:szCs w:val="23"/>
+          <w:shd w:val="clear" w:color="auto" w:fill="FFFFFF"/>
+        </w:rPr>
+        <w:t>人的团队分成后端和前端，各有</w:t>
+      </w:r>
+      <w:r>
+        <w:rPr>
+          <w:rFonts w:ascii="Helvetica" w:hAnsi="Helvetica" w:cs="Helvetica"/>
+          <w:color w:val="262626"/>
+          <w:sz w:val="23"/>
+          <w:szCs w:val="23"/>
+          <w:shd w:val="clear" w:color="auto" w:fill="FFFFFF"/>
+        </w:rPr>
+        <w:t>500</w:t>
+      </w:r>
+      <w:r>
+        <w:rPr>
+          <w:rFonts w:ascii="Helvetica" w:hAnsi="Helvetica" w:cs="Helvetica"/>
+          <w:color w:val="262626"/>
+          <w:sz w:val="23"/>
+          <w:szCs w:val="23"/>
+          <w:shd w:val="clear" w:color="auto" w:fill="FFFFFF"/>
+        </w:rPr>
+        <w:t>人左右。前端的</w:t>
+      </w:r>
+      <w:r>
+        <w:rPr>
+          <w:rFonts w:ascii="Helvetica" w:hAnsi="Helvetica" w:cs="Helvetica"/>
+          <w:color w:val="262626"/>
+          <w:sz w:val="23"/>
+          <w:szCs w:val="23"/>
+          <w:shd w:val="clear" w:color="auto" w:fill="FFFFFF"/>
+        </w:rPr>
+        <w:t>500</w:t>
+      </w:r>
+      <w:r>
+        <w:rPr>
+          <w:rFonts w:ascii="Helvetica" w:hAnsi="Helvetica" w:cs="Helvetica"/>
+          <w:color w:val="262626"/>
+          <w:sz w:val="23"/>
+          <w:szCs w:val="23"/>
+          <w:shd w:val="clear" w:color="auto" w:fill="FFFFFF"/>
+        </w:rPr>
+        <w:t>人里包括</w:t>
+      </w:r>
+      <w:r>
+        <w:rPr>
+          <w:rFonts w:ascii="Helvetica" w:hAnsi="Helvetica" w:cs="Helvetica"/>
+          <w:color w:val="262626"/>
+          <w:sz w:val="23"/>
+          <w:szCs w:val="23"/>
+          <w:shd w:val="clear" w:color="auto" w:fill="FFFFFF"/>
+        </w:rPr>
+        <w:t>300</w:t>
+      </w:r>
+      <w:r>
+        <w:rPr>
+          <w:rFonts w:ascii="Helvetica" w:hAnsi="Helvetica" w:cs="Helvetica"/>
+          <w:color w:val="262626"/>
+          <w:sz w:val="23"/>
+          <w:szCs w:val="23"/>
+          <w:shd w:val="clear" w:color="auto" w:fill="FFFFFF"/>
+        </w:rPr>
+        <w:t>人的客服团队，他们不单单是接电话，而是在线上和消费者做沟通；另外的</w:t>
+      </w:r>
+      <w:r>
+        <w:rPr>
+          <w:rFonts w:ascii="Helvetica" w:hAnsi="Helvetica" w:cs="Helvetica"/>
+          <w:color w:val="262626"/>
+          <w:sz w:val="23"/>
+          <w:szCs w:val="23"/>
+          <w:shd w:val="clear" w:color="auto" w:fill="FFFFFF"/>
+        </w:rPr>
+        <w:t>200</w:t>
+      </w:r>
+      <w:r>
+        <w:rPr>
+          <w:rFonts w:ascii="Helvetica" w:hAnsi="Helvetica" w:cs="Helvetica"/>
+          <w:color w:val="262626"/>
+          <w:sz w:val="23"/>
+          <w:szCs w:val="23"/>
+          <w:shd w:val="clear" w:color="auto" w:fill="FFFFFF"/>
+        </w:rPr>
+        <w:t>人里</w:t>
+      </w:r>
+      <w:r>
+        <w:rPr>
+          <w:rFonts w:ascii="Helvetica" w:hAnsi="Helvetica" w:cs="Helvetica"/>
+          <w:color w:val="262626"/>
+          <w:sz w:val="23"/>
+          <w:szCs w:val="23"/>
+          <w:shd w:val="clear" w:color="auto" w:fill="FFFFFF"/>
+        </w:rPr>
+        <w:t>1/3</w:t>
+      </w:r>
+      <w:r>
+        <w:rPr>
+          <w:rFonts w:ascii="Helvetica" w:hAnsi="Helvetica" w:cs="Helvetica"/>
+          <w:color w:val="262626"/>
+          <w:sz w:val="23"/>
+          <w:szCs w:val="23"/>
+          <w:shd w:val="clear" w:color="auto" w:fill="FFFFFF"/>
+        </w:rPr>
+        <w:t>做自己品牌内容和消费者社区运营，</w:t>
+      </w:r>
+      <w:r>
+        <w:rPr>
+          <w:rFonts w:ascii="Helvetica" w:hAnsi="Helvetica" w:cs="Helvetica"/>
+          <w:color w:val="262626"/>
+          <w:sz w:val="23"/>
+          <w:szCs w:val="23"/>
+          <w:shd w:val="clear" w:color="auto" w:fill="FFFFFF"/>
+        </w:rPr>
+        <w:t>1/3</w:t>
+      </w:r>
+      <w:r>
+        <w:rPr>
+          <w:rFonts w:ascii="Helvetica" w:hAnsi="Helvetica" w:cs="Helvetica"/>
+          <w:color w:val="262626"/>
+          <w:sz w:val="23"/>
+          <w:szCs w:val="23"/>
+          <w:shd w:val="clear" w:color="auto" w:fill="FFFFFF"/>
+        </w:rPr>
+        <w:t>做电商运营，另外</w:t>
+      </w:r>
+      <w:r>
+        <w:rPr>
+          <w:rFonts w:ascii="Helvetica" w:hAnsi="Helvetica" w:cs="Helvetica"/>
+          <w:color w:val="262626"/>
+          <w:sz w:val="23"/>
+          <w:szCs w:val="23"/>
+          <w:shd w:val="clear" w:color="auto" w:fill="FFFFFF"/>
+        </w:rPr>
+        <w:t>1/3</w:t>
+      </w:r>
+      <w:r>
+        <w:rPr>
+          <w:rFonts w:ascii="Helvetica" w:hAnsi="Helvetica" w:cs="Helvetica"/>
+          <w:color w:val="262626"/>
+          <w:sz w:val="23"/>
+          <w:szCs w:val="23"/>
+          <w:shd w:val="clear" w:color="auto" w:fill="FFFFFF"/>
+        </w:rPr>
+        <w:t>人做客户体验管</w:t>
+      </w:r>
+      <w:r>
+        <w:rPr>
+          <w:rFonts w:ascii="Microsoft YaHei" w:eastAsia="Microsoft YaHei" w:hAnsi="Microsoft YaHei" w:cs="Microsoft YaHei" w:hint="eastAsia"/>
+          <w:color w:val="262626"/>
+          <w:sz w:val="23"/>
+          <w:szCs w:val="23"/>
+          <w:shd w:val="clear" w:color="auto" w:fill="FFFFFF"/>
+        </w:rPr>
+        <w:t>理</w:t>
+      </w:r>
+    </w:p>
+    <w:p>
+      <w:pPr>
+        <w:rPr>
+          <w:rFonts w:ascii="Microsoft YaHei" w:eastAsia="Microsoft YaHei" w:hAnsi="Microsoft YaHei" w:cs="Microsoft YaHei"/>
+          <w:color w:val="262626"/>
+          <w:sz w:val="23"/>
+          <w:szCs w:val="23"/>
+          <w:shd w:val="clear" w:color="auto" w:fill="FFFFFF"/>
+        </w:rPr>
+      </w:pPr>
+    </w:p>
+    <w:p>
+      <w:pPr>
+        <w:rPr>
+          <w:rFonts w:ascii="Microsoft YaHei" w:eastAsia="Microsoft YaHei" w:hAnsi="Microsoft YaHei" w:cs="Microsoft YaHei"/>
+          <w:color w:val="262626"/>
+          <w:sz w:val="23"/>
+          <w:szCs w:val="23"/>
+          <w:shd w:val="clear" w:color="auto" w:fill="FFFFFF"/>
+        </w:rPr>
+      </w:pPr>
+      <w:r>
+        <w:rPr>
+          <w:rFonts w:ascii="Microsoft YaHei" w:eastAsia="Microsoft YaHei" w:hAnsi="Microsoft YaHei" w:cs="Microsoft YaHei"/>
+          <w:color w:val="262626"/>
+          <w:sz w:val="23"/>
+          <w:szCs w:val="23"/>
+          <w:shd w:val="clear" w:color="auto" w:fill="FFFFFF"/>
+        </w:rPr>
+        <w:t>My thinking:</w:t>
+      </w:r>
+    </w:p>
+    <w:p>
+      <w:pPr>
+        <w:rPr>
+          <w:rFonts w:ascii="Helvetica" w:hAnsi="Helvetica" w:cs="Helvetica"/>
+          <w:color w:val="262626"/>
+          <w:sz w:val="23"/>
+          <w:szCs w:val="23"/>
+          <w:shd w:val="clear" w:color="auto" w:fill="FFFFFF"/>
+        </w:rPr>
+      </w:pPr>
+      <w:r>
+        <w:rPr>
+          <w:rFonts w:ascii="Microsoft YaHei" w:eastAsia="Microsoft YaHei" w:hAnsi="Microsoft YaHei" w:cs="Microsoft YaHei"/>
+          <w:color w:val="262626"/>
+          <w:sz w:val="23"/>
+          <w:szCs w:val="23"/>
+          <w:shd w:val="clear" w:color="auto" w:fill="FFFFFF"/>
+        </w:rPr>
+        <w:t>何为</w:t>
+      </w:r>
+      <w:r>
+        <w:rPr>
+          <w:rFonts w:ascii="Microsoft YaHei" w:eastAsia="Microsoft YaHei" w:hAnsi="Microsoft YaHei" w:cs="Microsoft YaHei" w:hint="eastAsia"/>
+          <w:color w:val="262626"/>
+          <w:sz w:val="23"/>
+          <w:szCs w:val="23"/>
+          <w:shd w:val="clear" w:color="auto" w:fill="FFFFFF"/>
+        </w:rPr>
+        <w:t xml:space="preserve">： </w:t>
+      </w:r>
+      <w:r>
+        <w:rPr>
+          <w:rFonts w:ascii="Helvetica" w:hAnsi="Helvetica" w:cs="Helvetica"/>
+          <w:color w:val="262626"/>
+          <w:sz w:val="23"/>
+          <w:szCs w:val="23"/>
+          <w:shd w:val="clear" w:color="auto" w:fill="FFFFFF"/>
+        </w:rPr>
+        <w:t>社区运营</w:t>
+      </w:r>
+      <w:r>
+        <w:rPr>
+          <w:rFonts w:ascii="Helvetica" w:hAnsi="Helvetica" w:cs="Helvetica" w:hint="eastAsia"/>
+          <w:color w:val="262626"/>
+          <w:sz w:val="23"/>
+          <w:szCs w:val="23"/>
+          <w:shd w:val="clear" w:color="auto" w:fill="FFFFFF"/>
+        </w:rPr>
+        <w:t>，</w:t>
+      </w:r>
+      <w:r>
+        <w:rPr>
+          <w:rFonts w:ascii="Helvetica" w:hAnsi="Helvetica" w:cs="Helvetica" w:hint="eastAsia"/>
+          <w:color w:val="262626"/>
+          <w:sz w:val="23"/>
+          <w:szCs w:val="23"/>
+          <w:shd w:val="clear" w:color="auto" w:fill="FFFFFF"/>
+        </w:rPr>
+        <w:t xml:space="preserve"> </w:t>
+      </w:r>
+      <w:r>
+        <w:rPr>
+          <w:rFonts w:ascii="Helvetica" w:hAnsi="Helvetica" w:cs="Helvetica"/>
+          <w:color w:val="262626"/>
+          <w:sz w:val="23"/>
+          <w:szCs w:val="23"/>
+          <w:shd w:val="clear" w:color="auto" w:fill="FFFFFF"/>
+        </w:rPr>
+        <w:t>电商运营</w:t>
+      </w:r>
+    </w:p>
+    <w:p>
+      <w:pPr>
+        <w:rPr>
+          <w:rFonts w:ascii="Microsoft YaHei" w:eastAsia="Microsoft YaHei" w:hAnsi="Microsoft YaHei" w:cs="Microsoft YaHei" w:hint="eastAsia"/>
+          <w:i/>
+          <w:color w:val="FF0000"/>
+          <w:shd w:val="clear" w:color="auto" w:fill="FFFFFF"/>
+        </w:rPr>
+      </w:pPr>
+      <w:r>
+        <w:rPr>
+          <w:rFonts w:ascii="Helvetica" w:hAnsi="Helvetica" w:cs="Helvetica"/>
+          <w:color w:val="262626"/>
+          <w:sz w:val="23"/>
+          <w:szCs w:val="23"/>
+          <w:shd w:val="clear" w:color="auto" w:fill="FFFFFF"/>
+        </w:rPr>
+        <w:t>它们有何不同</w:t>
+      </w:r>
+      <w:r>
+        <w:rPr>
+          <w:rFonts w:ascii="Helvetica" w:hAnsi="Helvetica" w:cs="Helvetica" w:hint="eastAsia"/>
+          <w:color w:val="262626"/>
+          <w:sz w:val="23"/>
+          <w:szCs w:val="23"/>
+          <w:shd w:val="clear" w:color="auto" w:fill="FFFFFF"/>
+        </w:rPr>
+        <w:t>？</w:t>
+      </w:r>
+      <w:bookmarkStart w:id="0" w:name="_GoBack"/>
+      <w:bookmarkEnd w:id="0"/>
     </w:p>
     <w:sectPr>
       <w:pgSz w:w="12240" w:h="15840"/>
@@ -2166,7 +3496,6 @@
   <w:style w:type="character" w:default="1" w:styleId="a0">
     <w:name w:val="Default Paragraph Font"/>
     <w:uiPriority w:val="1"/>
-    <w:semiHidden/>
     <w:unhideWhenUsed/>
   </w:style>
   <w:style w:type="table" w:default="1" w:styleId="a1">

</xml_diff>